<commit_message>
dsdd - Commented GitLatch Commit @ 2025-8-23-8-40-48-269
</commit_message>
<xml_diff>
--- a/neetest.docx
+++ b/neetest.docx
@@ -1,41 +1,31 @@
 
 <file path=word/document.xml><?xml version="1.0" encoding="utf-8"?>
-<w:document xmlns:wpc="http://schemas.microsoft.com/office/word/2010/wordprocessingCanvas" xmlns:cx="http://schemas.microsoft.com/office/drawing/2014/chartex" xmlns:cx1="http://schemas.microsoft.com/office/drawing/2015/9/8/chartex" xmlns:cx2="http://schemas.microsoft.com/office/drawing/2015/10/21/chartex" xmlns:cx3="http://schemas.microsoft.com/office/drawing/2016/5/9/chartex" xmlns:cx4="http://schemas.microsoft.com/office/drawing/2016/5/10/chartex" xmlns:cx5="http://schemas.microsoft.com/office/drawing/2016/5/11/chartex" xmlns:cx6="http://schemas.microsoft.com/office/drawing/2016/5/12/chartex" xmlns:cx7="http://schemas.microsoft.com/office/drawing/2016/5/13/chartex" xmlns:cx8="http://schemas.microsoft.com/office/drawing/2016/5/14/chartex" xmlns:mc="http://schemas.openxmlformats.org/markup-compatibility/2006" xmlns:aink="http://schemas.microsoft.com/office/drawing/2016/ink" xmlns:am3d="http://schemas.microsoft.com/office/drawing/2017/model3d" xmlns:o="urn:schemas-microsoft-com:office:office" xmlns:oel="http://schemas.microsoft.com/office/2019/extlst" xmlns:r="http://schemas.openxmlformats.org/officeDocument/2006/relationships" xmlns:m="http://schemas.openxmlformats.org/officeDocument/2006/math" xmlns:v="urn:schemas-microsoft-com:vml" xmlns:wp14="http://schemas.microsoft.com/office/word/2010/wordprocessingDrawing" xmlns:wp="http://schemas.openxmlformats.org/drawingml/2006/wordprocessingDrawing" xmlns:w10="urn:schemas-microsoft-com:office:word" xmlns:w="http://schemas.openxmlformats.org/wordprocessingml/2006/main" xmlns:w14="http://schemas.microsoft.com/office/word/2010/wordml" xmlns:w15="http://schemas.microsoft.com/office/word/2012/wordml" xmlns:w16cex="http://schemas.microsoft.com/office/word/2018/wordml/cex" xmlns:w16cid="http://schemas.microsoft.com/office/word/2016/wordml/cid" xmlns:w16="http://schemas.microsoft.com/office/word/2018/wordml" xmlns:w16sdtdh="http://schemas.microsoft.com/office/word/2020/wordml/sdtdatahash" xmlns:w16se="http://schemas.microsoft.com/office/word/2015/wordml/symex" xmlns:wpg="http://schemas.microsoft.com/office/word/2010/wordprocessingGroup" xmlns:wpi="http://schemas.microsoft.com/office/word/2010/wordprocessingInk" xmlns:wne="http://schemas.microsoft.com/office/word/2006/wordml" xmlns:wps="http://schemas.microsoft.com/office/word/2010/wordprocessingShape" mc:Ignorable="w14 w15 w16se w16cid w16 w16cex w16sdtdh wp14">
+<w:document xmlns:wpc="http://schemas.microsoft.com/office/word/2010/wordprocessingCanvas" xmlns:cx="http://schemas.microsoft.com/office/drawing/2014/chartex" xmlns:cx1="http://schemas.microsoft.com/office/drawing/2015/9/8/chartex" xmlns:cx2="http://schemas.microsoft.com/office/drawing/2015/10/21/chartex" xmlns:cx3="http://schemas.microsoft.com/office/drawing/2016/5/9/chartex" xmlns:cx4="http://schemas.microsoft.com/office/drawing/2016/5/10/chartex" xmlns:cx5="http://schemas.microsoft.com/office/drawing/2016/5/11/chartex" xmlns:cx6="http://schemas.microsoft.com/office/drawing/2016/5/12/chartex" xmlns:cx7="http://schemas.microsoft.com/office/drawing/2016/5/13/chartex" xmlns:cx8="http://schemas.microsoft.com/office/drawing/2016/5/14/chartex" xmlns:mc="http://schemas.openxmlformats.org/markup-compatibility/2006" xmlns:aink="http://schemas.microsoft.com/office/drawing/2016/ink" xmlns:am3d="http://schemas.microsoft.com/office/drawing/2017/model3d" xmlns:o="urn:schemas-microsoft-com:office:office" xmlns:oel="http://schemas.microsoft.com/office/2019/extlst" xmlns:r="http://schemas.openxmlformats.org/officeDocument/2006/relationships" xmlns:m="http://schemas.openxmlformats.org/officeDocument/2006/math" xmlns:v="urn:schemas-microsoft-com:vml" xmlns:wp14="http://schemas.microsoft.com/office/word/2010/wordprocessingDrawing" xmlns:wp="http://schemas.openxmlformats.org/drawingml/2006/wordprocessingDrawing" xmlns:w10="urn:schemas-microsoft-com:office:word" xmlns:w="http://schemas.openxmlformats.org/wordprocessingml/2006/main" xmlns:w14="http://schemas.microsoft.com/office/word/2010/wordml" xmlns:w15="http://schemas.microsoft.com/office/word/2012/wordml" xmlns:w16cex="http://schemas.microsoft.com/office/word/2018/wordml/cex" xmlns:w16cid="http://schemas.microsoft.com/office/word/2016/wordml/cid" xmlns:w16="http://schemas.microsoft.com/office/word/2018/wordml" xmlns:w16du="http://schemas.microsoft.com/office/word/2023/wordml/word16du" xmlns:w16sdtdh="http://schemas.microsoft.com/office/word/2020/wordml/sdtdatahash" xmlns:w16sdtfl="http://schemas.microsoft.com/office/word/2024/wordml/sdtformatlock" xmlns:w16se="http://schemas.microsoft.com/office/word/2015/wordml/symex" xmlns:wpg="http://schemas.microsoft.com/office/word/2010/wordprocessingGroup" xmlns:wpi="http://schemas.microsoft.com/office/word/2010/wordprocessingInk" xmlns:wne="http://schemas.microsoft.com/office/word/2006/wordml" xmlns:wps="http://schemas.microsoft.com/office/word/2010/wordprocessingShape" mc:Ignorable="w14 w15 w16se w16cid w16 w16cex w16sdtdh w16sdtfl w16du wp14">
   <w:body>
     <w:p>
       <w:r>
-        <w:rPr/>
-        <w:t xml:space="preserve">This is demo for </w:t>
+        <w:t>This is demo for gitlatch</w:t>
       </w:r>
       <w:r>
-        <w:rPr/>
-        <w:t>gitlatch</w:t>
-      </w:r>
-      <w:r>
-        <w:rPr/>
         <w:t xml:space="preserve"> changes done</w:t>
       </w:r>
       <w:r>
-        <w:rPr/>
-        <w:t xml:space="preserve"> </w:t>
+        <w:t xml:space="preserve"> te</w:t>
       </w:r>
       <w:r>
-        <w:rPr/>
-        <w:t>te</w:t>
-      </w:r>
-      <w:r>
-        <w:rPr/>
         <w:t>xt</w:t>
       </w:r>
     </w:p>
     <w:p>
       <w:r>
-        <w:rPr/>
         <w:t>Done</w:t>
+      </w:r>
+      <w:r>
+        <w:t xml:space="preserve"> test</w:t>
       </w:r>
     </w:p>
     <w:sectPr>
-      <w:pgSz w:w="12240" w:h="15840" w:orient="portrait"/>
+      <w:pgSz w:w="12240" w:h="15840"/>
       <w:pgMar w:top="1440" w:right="1440" w:bottom="1440" w:left="1440" w:header="720" w:footer="720" w:gutter="0"/>
       <w:cols w:space="720"/>
       <w:docGrid w:linePitch="360"/>
@@ -45,11 +35,11 @@
 </file>
 
 <file path=word/styles.xml><?xml version="1.0" encoding="utf-8"?>
-<w:styles xmlns:mc="http://schemas.openxmlformats.org/markup-compatibility/2006" xmlns:r="http://schemas.openxmlformats.org/officeDocument/2006/relationships" xmlns:w="http://schemas.openxmlformats.org/wordprocessingml/2006/main" xmlns:w14="http://schemas.microsoft.com/office/word/2010/wordml" xmlns:w15="http://schemas.microsoft.com/office/word/2012/wordml" xmlns:w16cex="http://schemas.microsoft.com/office/word/2018/wordml/cex" xmlns:w16cid="http://schemas.microsoft.com/office/word/2016/wordml/cid" xmlns:w16="http://schemas.microsoft.com/office/word/2018/wordml" xmlns:w16sdtdh="http://schemas.microsoft.com/office/word/2020/wordml/sdtdatahash" xmlns:w16se="http://schemas.microsoft.com/office/word/2015/wordml/symex" mc:Ignorable="w14 w15 w16se w16cid w16 w16cex w16sdtdh">
+<w:styles xmlns:mc="http://schemas.openxmlformats.org/markup-compatibility/2006" xmlns:r="http://schemas.openxmlformats.org/officeDocument/2006/relationships" xmlns:w="http://schemas.openxmlformats.org/wordprocessingml/2006/main" xmlns:w14="http://schemas.microsoft.com/office/word/2010/wordml" xmlns:w15="http://schemas.microsoft.com/office/word/2012/wordml" xmlns:w16cex="http://schemas.microsoft.com/office/word/2018/wordml/cex" xmlns:w16cid="http://schemas.microsoft.com/office/word/2016/wordml/cid" xmlns:w16="http://schemas.microsoft.com/office/word/2018/wordml" xmlns:w16du="http://schemas.microsoft.com/office/word/2023/wordml/word16du" xmlns:w16sdtdh="http://schemas.microsoft.com/office/word/2020/wordml/sdtdatahash" xmlns:w16sdtfl="http://schemas.microsoft.com/office/word/2024/wordml/sdtformatlock" xmlns:w16se="http://schemas.microsoft.com/office/word/2015/wordml/symex" mc:Ignorable="w14 w15 w16se w16cid w16 w16cex w16sdtdh w16sdtfl w16du">
   <w:docDefaults>
     <w:rPrDefault>
       <w:rPr>
-        <w:rFonts w:asciiTheme="minorHAnsi" w:hAnsiTheme="minorHAnsi" w:eastAsiaTheme="minorHAnsi" w:cstheme="minorBidi"/>
+        <w:rFonts w:asciiTheme="minorHAnsi" w:eastAsiaTheme="minorHAnsi" w:hAnsiTheme="minorHAnsi" w:cstheme="minorBidi"/>
         <w:sz w:val="22"/>
         <w:szCs w:val="22"/>
         <w:lang w:val="en-US" w:eastAsia="en-US" w:bidi="ar-SA"/>
@@ -64,14 +54,14 @@
   <w:latentStyles w:defLockedState="0" w:defUIPriority="99" w:defSemiHidden="0" w:defUnhideWhenUsed="0" w:defQFormat="0" w:count="376">
     <w:lsdException w:name="Normal" w:uiPriority="0" w:qFormat="1"/>
     <w:lsdException w:name="heading 1" w:uiPriority="9" w:qFormat="1"/>
-    <w:lsdException w:name="heading 2" w:uiPriority="9" w:semiHidden="1" w:unhideWhenUsed="1" w:qFormat="1"/>
-    <w:lsdException w:name="heading 3" w:uiPriority="9" w:semiHidden="1" w:unhideWhenUsed="1" w:qFormat="1"/>
-    <w:lsdException w:name="heading 4" w:uiPriority="9" w:semiHidden="1" w:unhideWhenUsed="1" w:qFormat="1"/>
-    <w:lsdException w:name="heading 5" w:uiPriority="9" w:semiHidden="1" w:unhideWhenUsed="1" w:qFormat="1"/>
-    <w:lsdException w:name="heading 6" w:uiPriority="9" w:semiHidden="1" w:unhideWhenUsed="1" w:qFormat="1"/>
-    <w:lsdException w:name="heading 7" w:uiPriority="9" w:semiHidden="1" w:unhideWhenUsed="1" w:qFormat="1"/>
-    <w:lsdException w:name="heading 8" w:uiPriority="9" w:semiHidden="1" w:unhideWhenUsed="1" w:qFormat="1"/>
-    <w:lsdException w:name="heading 9" w:uiPriority="9" w:semiHidden="1" w:unhideWhenUsed="1" w:qFormat="1"/>
+    <w:lsdException w:name="heading 2" w:semiHidden="1" w:uiPriority="9" w:unhideWhenUsed="1" w:qFormat="1"/>
+    <w:lsdException w:name="heading 3" w:semiHidden="1" w:uiPriority="9" w:unhideWhenUsed="1" w:qFormat="1"/>
+    <w:lsdException w:name="heading 4" w:semiHidden="1" w:uiPriority="9" w:unhideWhenUsed="1" w:qFormat="1"/>
+    <w:lsdException w:name="heading 5" w:semiHidden="1" w:uiPriority="9" w:unhideWhenUsed="1" w:qFormat="1"/>
+    <w:lsdException w:name="heading 6" w:semiHidden="1" w:uiPriority="9" w:unhideWhenUsed="1" w:qFormat="1"/>
+    <w:lsdException w:name="heading 7" w:semiHidden="1" w:uiPriority="9" w:unhideWhenUsed="1" w:qFormat="1"/>
+    <w:lsdException w:name="heading 8" w:semiHidden="1" w:uiPriority="9" w:unhideWhenUsed="1" w:qFormat="1"/>
+    <w:lsdException w:name="heading 9" w:semiHidden="1" w:uiPriority="9" w:unhideWhenUsed="1" w:qFormat="1"/>
     <w:lsdException w:name="index 1" w:semiHidden="1" w:unhideWhenUsed="1"/>
     <w:lsdException w:name="index 2" w:semiHidden="1" w:unhideWhenUsed="1"/>
     <w:lsdException w:name="index 3" w:semiHidden="1" w:unhideWhenUsed="1"/>
@@ -81,22 +71,22 @@
     <w:lsdException w:name="index 7" w:semiHidden="1" w:unhideWhenUsed="1"/>
     <w:lsdException w:name="index 8" w:semiHidden="1" w:unhideWhenUsed="1"/>
     <w:lsdException w:name="index 9" w:semiHidden="1" w:unhideWhenUsed="1"/>
-    <w:lsdException w:name="toc 1" w:uiPriority="39" w:semiHidden="1" w:unhideWhenUsed="1"/>
-    <w:lsdException w:name="toc 2" w:uiPriority="39" w:semiHidden="1" w:unhideWhenUsed="1"/>
-    <w:lsdException w:name="toc 3" w:uiPriority="39" w:semiHidden="1" w:unhideWhenUsed="1"/>
-    <w:lsdException w:name="toc 4" w:uiPriority="39" w:semiHidden="1" w:unhideWhenUsed="1"/>
-    <w:lsdException w:name="toc 5" w:uiPriority="39" w:semiHidden="1" w:unhideWhenUsed="1"/>
-    <w:lsdException w:name="toc 6" w:uiPriority="39" w:semiHidden="1" w:unhideWhenUsed="1"/>
-    <w:lsdException w:name="toc 7" w:uiPriority="39" w:semiHidden="1" w:unhideWhenUsed="1"/>
-    <w:lsdException w:name="toc 8" w:uiPriority="39" w:semiHidden="1" w:unhideWhenUsed="1"/>
-    <w:lsdException w:name="toc 9" w:uiPriority="39" w:semiHidden="1" w:unhideWhenUsed="1"/>
+    <w:lsdException w:name="toc 1" w:semiHidden="1" w:uiPriority="39" w:unhideWhenUsed="1"/>
+    <w:lsdException w:name="toc 2" w:semiHidden="1" w:uiPriority="39" w:unhideWhenUsed="1"/>
+    <w:lsdException w:name="toc 3" w:semiHidden="1" w:uiPriority="39" w:unhideWhenUsed="1"/>
+    <w:lsdException w:name="toc 4" w:semiHidden="1" w:uiPriority="39" w:unhideWhenUsed="1"/>
+    <w:lsdException w:name="toc 5" w:semiHidden="1" w:uiPriority="39" w:unhideWhenUsed="1"/>
+    <w:lsdException w:name="toc 6" w:semiHidden="1" w:uiPriority="39" w:unhideWhenUsed="1"/>
+    <w:lsdException w:name="toc 7" w:semiHidden="1" w:uiPriority="39" w:unhideWhenUsed="1"/>
+    <w:lsdException w:name="toc 8" w:semiHidden="1" w:uiPriority="39" w:unhideWhenUsed="1"/>
+    <w:lsdException w:name="toc 9" w:semiHidden="1" w:uiPriority="39" w:unhideWhenUsed="1"/>
     <w:lsdException w:name="Normal Indent" w:semiHidden="1" w:unhideWhenUsed="1"/>
     <w:lsdException w:name="footnote text" w:semiHidden="1" w:unhideWhenUsed="1"/>
     <w:lsdException w:name="annotation text" w:semiHidden="1" w:unhideWhenUsed="1"/>
     <w:lsdException w:name="header" w:semiHidden="1" w:unhideWhenUsed="1"/>
     <w:lsdException w:name="footer" w:semiHidden="1" w:unhideWhenUsed="1"/>
     <w:lsdException w:name="index heading" w:semiHidden="1" w:unhideWhenUsed="1"/>
-    <w:lsdException w:name="caption" w:uiPriority="35" w:semiHidden="1" w:unhideWhenUsed="1" w:qFormat="1"/>
+    <w:lsdException w:name="caption" w:semiHidden="1" w:uiPriority="35" w:unhideWhenUsed="1" w:qFormat="1"/>
     <w:lsdException w:name="table of figures" w:semiHidden="1" w:unhideWhenUsed="1"/>
     <w:lsdException w:name="envelope address" w:semiHidden="1" w:unhideWhenUsed="1"/>
     <w:lsdException w:name="envelope return" w:semiHidden="1" w:unhideWhenUsed="1"/>
@@ -127,7 +117,7 @@
     <w:lsdException w:name="Title" w:uiPriority="10" w:qFormat="1"/>
     <w:lsdException w:name="Closing" w:semiHidden="1" w:unhideWhenUsed="1"/>
     <w:lsdException w:name="Signature" w:semiHidden="1" w:unhideWhenUsed="1"/>
-    <w:lsdException w:name="Default Paragraph Font" w:uiPriority="1" w:semiHidden="1" w:unhideWhenUsed="1"/>
+    <w:lsdException w:name="Default Paragraph Font" w:semiHidden="1" w:uiPriority="1" w:unhideWhenUsed="1"/>
     <w:lsdException w:name="Body Text" w:semiHidden="1" w:unhideWhenUsed="1"/>
     <w:lsdException w:name="Body Text Indent" w:semiHidden="1" w:unhideWhenUsed="1"/>
     <w:lsdException w:name="List Continue" w:semiHidden="1" w:unhideWhenUsed="1"/>
@@ -327,8 +317,8 @@
     <w:lsdException w:name="Subtle Reference" w:uiPriority="31" w:qFormat="1"/>
     <w:lsdException w:name="Intense Reference" w:uiPriority="32" w:qFormat="1"/>
     <w:lsdException w:name="Book Title" w:uiPriority="33" w:qFormat="1"/>
-    <w:lsdException w:name="Bibliography" w:uiPriority="37" w:semiHidden="1" w:unhideWhenUsed="1"/>
-    <w:lsdException w:name="TOC Heading" w:uiPriority="39" w:semiHidden="1" w:unhideWhenUsed="1" w:qFormat="1"/>
+    <w:lsdException w:name="Bibliography" w:semiHidden="1" w:uiPriority="37" w:unhideWhenUsed="1"/>
+    <w:lsdException w:name="TOC Heading" w:semiHidden="1" w:uiPriority="39" w:unhideWhenUsed="1" w:qFormat="1"/>
     <w:lsdException w:name="Plain Table 1" w:uiPriority="41"/>
     <w:lsdException w:name="Plain Table 2" w:uiPriority="42"/>
     <w:lsdException w:name="Plain Table 3" w:uiPriority="43"/>
@@ -439,17 +429,17 @@
     <w:lsdException w:name="Unresolved Mention" w:semiHidden="1" w:unhideWhenUsed="1"/>
     <w:lsdException w:name="Smart Link" w:semiHidden="1" w:unhideWhenUsed="1"/>
   </w:latentStyles>
-  <w:style w:type="paragraph" w:styleId="Normal" w:default="1">
+  <w:style w:type="paragraph" w:default="1" w:styleId="Normal">
     <w:name w:val="Normal"/>
     <w:qFormat/>
   </w:style>
-  <w:style w:type="character" w:styleId="DefaultParagraphFont" w:default="1">
+  <w:style w:type="character" w:default="1" w:styleId="DefaultParagraphFont">
     <w:name w:val="Default Paragraph Font"/>
     <w:uiPriority w:val="1"/>
     <w:semiHidden/>
     <w:unhideWhenUsed/>
   </w:style>
-  <w:style w:type="table" w:styleId="TableNormal" w:default="1">
+  <w:style w:type="table" w:default="1" w:styleId="TableNormal">
     <w:name w:val="Normal Table"/>
     <w:uiPriority w:val="99"/>
     <w:semiHidden/>
@@ -464,7 +454,7 @@
       </w:tblCellMar>
     </w:tblPr>
   </w:style>
-  <w:style w:type="numbering" w:styleId="NoList" w:default="1">
+  <w:style w:type="numbering" w:default="1" w:styleId="NoList">
     <w:name w:val="No List"/>
     <w:uiPriority w:val="99"/>
     <w:semiHidden/>
@@ -474,7 +464,7 @@
 </file>
 
 <file path=word/theme/theme1.xml><?xml version="1.0" encoding="utf-8"?>
-<a:theme xmlns:a="http://schemas.openxmlformats.org/drawingml/2006/main" xmlns:thm15="http://schemas.microsoft.com/office/thememl/2012/main" name="Office Theme">
+<a:theme xmlns:a="http://schemas.openxmlformats.org/drawingml/2006/main" name="Office Theme">
   <a:themeElements>
     <a:clrScheme name="Office">
       <a:dk1>
@@ -736,30 +726,15 @@
 
 <file path=word/webextensions/taskpanes.xml><?xml version="1.0" encoding="utf-8"?>
 <wetp:taskpanes xmlns:wetp="http://schemas.microsoft.com/office/webextensions/taskpanes/2010/11">
-  <wetp:taskpane dockstate="right" visibility="0" width="350" row="0">
+  <wetp:taskpane dockstate="right" visibility="0" width="525" row="0">
     <wetp:webextensionref xmlns:r="http://schemas.openxmlformats.org/officeDocument/2006/relationships" r:id="rId1"/>
-  </wetp:taskpane>
-  <wetp:taskpane dockstate="right" visibility="0" width="350" row="1">
-    <wetp:webextensionref xmlns:r="http://schemas.openxmlformats.org/officeDocument/2006/relationships" r:id="R3ec58ae8305c4810"/>
   </wetp:taskpane>
 </wetp:taskpanes>
 </file>
 
 <file path=word/webextensions/webextension1.xml><?xml version="1.0" encoding="utf-8"?>
-<we:webextension xmlns:we="http://schemas.microsoft.com/office/webextensions/webextension/2010/11" id="{109FCC65-A24A-42D5-A03B-DDBAFFA81E6D}">
-  <we:reference id="0115cf6a-3048-47ca-abd1-7248654a3b50" version="1.0.0.0" store="developer" storeType="Registry"/>
-  <we:alternateReferences/>
-  <we:properties>
-    <we:property name="Office.AutoShowTaskpaneWithDocument" value="true"/>
-  </we:properties>
-  <we:bindings/>
-  <we:snapshot xmlns:r="http://schemas.openxmlformats.org/officeDocument/2006/relationships"/>
-</we:webextension>
-</file>
-
-<file path=word/webextensions/webextension2.xml><?xml version="1.0" encoding="utf-8"?>
-<we:webextension xmlns:we="http://schemas.microsoft.com/office/webextensions/webextension/2010/11" id="e18ba420-5f90-4ea3-85d2-9a04b281093f">
-  <we:reference id="0115cf6a-3048-47ca-abd1-7248654a3b50" version="1.0.0.6" store="developer" storeType="uploadfiledevcatalog"/>
+<we:webextension xmlns:we="http://schemas.microsoft.com/office/webextensions/webextension/2010/11" id="{F3752D6D-EE35-4878-B1F5-827642A36322}">
+  <we:reference id="0115cf6a-3048-47ca-abd1-7248654a3b50" version="1.0.0.6" store="developer" storeType="Registry"/>
   <we:alternateReferences/>
   <we:properties>
     <we:property name="Office.AutoShowTaskpaneWithDocument" value="true"/>

</xml_diff>